<commit_message>
Modif des répartitions des taches
Ajoute de la répartition de travail pour la conception
</commit_message>
<xml_diff>
--- a/Répartion Travail/Répartitions des taches à faire.docx
+++ b/Répartion Travail/Répartitions des taches à faire.docx
@@ -1,6 +1,6 @@
 
 <file path=word/document.xml><?xml version="1.0" encoding="utf-8"?>
-<w:document xmlns:wpc="http://schemas.microsoft.com/office/word/2010/wordprocessingCanvas" xmlns:cx="http://schemas.microsoft.com/office/drawing/2014/chartex" xmlns:cx1="http://schemas.microsoft.com/office/drawing/2015/9/8/chartex" xmlns:cx2="http://schemas.microsoft.com/office/drawing/2015/10/21/chartex" xmlns:cx3="http://schemas.microsoft.com/office/drawing/2016/5/9/chartex" xmlns:cx4="http://schemas.microsoft.com/office/drawing/2016/5/10/chartex" xmlns:cx5="http://schemas.microsoft.com/office/drawing/2016/5/11/chartex" xmlns:cx6="http://schemas.microsoft.com/office/drawing/2016/5/12/chartex" xmlns:cx7="http://schemas.microsoft.com/office/drawing/2016/5/13/chartex" xmlns:cx8="http://schemas.microsoft.com/office/drawing/2016/5/14/chartex" xmlns:mc="http://schemas.openxmlformats.org/markup-compatibility/2006" xmlns:aink="http://schemas.microsoft.com/office/drawing/2016/ink" xmlns:am3d="http://schemas.microsoft.com/office/drawing/2017/model3d" xmlns:o="urn:schemas-microsoft-com:office:office" xmlns:oel="http://schemas.microsoft.com/office/2019/extlst" xmlns:r="http://schemas.openxmlformats.org/officeDocument/2006/relationships" xmlns:m="http://schemas.openxmlformats.org/officeDocument/2006/math" xmlns:v="urn:schemas-microsoft-com:vml" xmlns:wp14="http://schemas.microsoft.com/office/word/2010/wordprocessingDrawing" xmlns:wp="http://schemas.openxmlformats.org/drawingml/2006/wordprocessingDrawing" xmlns:w10="urn:schemas-microsoft-com:office:word" xmlns:w="http://schemas.openxmlformats.org/wordprocessingml/2006/main" xmlns:w14="http://schemas.microsoft.com/office/word/2010/wordml" xmlns:w15="http://schemas.microsoft.com/office/word/2012/wordml" xmlns:w16cex="http://schemas.microsoft.com/office/word/2018/wordml/cex" xmlns:w16cid="http://schemas.microsoft.com/office/word/2016/wordml/cid" xmlns:w16="http://schemas.microsoft.com/office/word/2018/wordml" xmlns:w16sdtdh="http://schemas.microsoft.com/office/word/2020/wordml/sdtdatahash" xmlns:w16se="http://schemas.microsoft.com/office/word/2015/wordml/symex" xmlns:wpg="http://schemas.microsoft.com/office/word/2010/wordprocessingGroup" xmlns:wpi="http://schemas.microsoft.com/office/word/2010/wordprocessingInk" xmlns:wne="http://schemas.microsoft.com/office/word/2006/wordml" xmlns:wps="http://schemas.microsoft.com/office/word/2010/wordprocessingShape" mc:Ignorable="w14 w15 w16se w16cid w16 w16cex w16sdtdh wp14">
+<w:document xmlns:wpc="http://schemas.microsoft.com/office/word/2010/wordprocessingCanvas" xmlns:cx="http://schemas.microsoft.com/office/drawing/2014/chartex" xmlns:cx1="http://schemas.microsoft.com/office/drawing/2015/9/8/chartex" xmlns:cx2="http://schemas.microsoft.com/office/drawing/2015/10/21/chartex" xmlns:cx3="http://schemas.microsoft.com/office/drawing/2016/5/9/chartex" xmlns:cx4="http://schemas.microsoft.com/office/drawing/2016/5/10/chartex" xmlns:cx5="http://schemas.microsoft.com/office/drawing/2016/5/11/chartex" xmlns:cx6="http://schemas.microsoft.com/office/drawing/2016/5/12/chartex" xmlns:cx7="http://schemas.microsoft.com/office/drawing/2016/5/13/chartex" xmlns:cx8="http://schemas.microsoft.com/office/drawing/2016/5/14/chartex" xmlns:mc="http://schemas.openxmlformats.org/markup-compatibility/2006" xmlns:aink="http://schemas.microsoft.com/office/drawing/2016/ink" xmlns:am3d="http://schemas.microsoft.com/office/drawing/2017/model3d" xmlns:o="urn:schemas-microsoft-com:office:office" xmlns:r="http://schemas.openxmlformats.org/officeDocument/2006/relationships" xmlns:m="http://schemas.openxmlformats.org/officeDocument/2006/math" xmlns:v="urn:schemas-microsoft-com:vml" xmlns:wp14="http://schemas.microsoft.com/office/word/2010/wordprocessingDrawing" xmlns:wp="http://schemas.openxmlformats.org/drawingml/2006/wordprocessingDrawing" xmlns:w10="urn:schemas-microsoft-com:office:word" xmlns:w="http://schemas.openxmlformats.org/wordprocessingml/2006/main" xmlns:w14="http://schemas.microsoft.com/office/word/2010/wordml" xmlns:w15="http://schemas.microsoft.com/office/word/2012/wordml" xmlns:w16cid="http://schemas.microsoft.com/office/word/2016/wordml/cid" xmlns:w16se="http://schemas.microsoft.com/office/word/2015/wordml/symex" xmlns:wpg="http://schemas.microsoft.com/office/word/2010/wordprocessingGroup" xmlns:wpi="http://schemas.microsoft.com/office/word/2010/wordprocessingInk" xmlns:wne="http://schemas.microsoft.com/office/word/2006/wordml" xmlns:wps="http://schemas.microsoft.com/office/word/2010/wordprocessingShape" mc:Ignorable="w14 w15 w16se w16cid wp14">
   <w:body>
     <w:p>
       <w:pPr>
@@ -1752,8 +1752,42 @@
       <w:tr>
         <w:tc>
           <w:tcPr>
-            <w:tcW w:w="2264" w:type="dxa"/>
-            <w:shd w:val="clear" w:color="auto" w:fill="CC99FF"/>
+            <w:tcW w:w="9062" w:type="dxa"/>
+            <w:gridSpan w:val="4"/>
+            <w:shd w:val="clear" w:color="auto" w:fill="2EDBFE"/>
+          </w:tcPr>
+          <w:p>
+            <w:pPr>
+              <w:jc w:val="center"/>
+              <w:rPr>
+                <w:color w:val="8EAADB" w:themeColor="accent1" w:themeTint="99"/>
+              </w:rPr>
+            </w:pPr>
+            <w:r>
+              <w:rPr>
+                <w:color w:val="000000" w:themeColor="text1"/>
+              </w:rPr>
+              <w:t>Conception</w:t>
+            </w:r>
+          </w:p>
+        </w:tc>
+      </w:tr>
+      <w:tr>
+        <w:tc>
+          <w:tcPr>
+            <w:tcW w:w="2264" w:type="dxa"/>
+            <w:shd w:val="clear" w:color="auto" w:fill="2EDBFE"/>
+          </w:tcPr>
+          <w:p>
+            <w:r>
+              <w:t>Player</w:t>
+            </w:r>
+          </w:p>
+        </w:tc>
+        <w:tc>
+          <w:tcPr>
+            <w:tcW w:w="2266" w:type="dxa"/>
+            <w:shd w:val="clear" w:color="auto" w:fill="7F7F7F" w:themeFill="text1" w:themeFillTint="80"/>
           </w:tcPr>
           <w:p/>
         </w:tc>
@@ -1762,10 +1796,36 @@
             <w:tcW w:w="2266" w:type="dxa"/>
             <w:shd w:val="clear" w:color="auto" w:fill="7F7F7F" w:themeFill="text1" w:themeFillTint="80"/>
           </w:tcPr>
-          <w:p>
-            <w:pPr>
-              <w:jc w:val="center"/>
-            </w:pPr>
+          <w:p/>
+        </w:tc>
+        <w:tc>
+          <w:tcPr>
+            <w:tcW w:w="2266" w:type="dxa"/>
+            <w:shd w:val="clear" w:color="auto" w:fill="FFD966" w:themeFill="accent4" w:themeFillTint="99"/>
+            <w:vAlign w:val="center"/>
+          </w:tcPr>
+          <w:p>
+            <w:pPr>
+              <w:jc w:val="center"/>
+            </w:pPr>
+            <w:r>
+              <w:t>X</w:t>
+            </w:r>
+          </w:p>
+        </w:tc>
+      </w:tr>
+      <w:tr>
+        <w:tc>
+          <w:tcPr>
+            <w:tcW w:w="2264" w:type="dxa"/>
+            <w:shd w:val="clear" w:color="auto" w:fill="2EDBFE"/>
+          </w:tcPr>
+          <w:p>
+            <w:proofErr w:type="spellStart"/>
+            <w:r>
+              <w:t>IAnimable</w:t>
+            </w:r>
+            <w:proofErr w:type="spellEnd"/>
           </w:p>
         </w:tc>
         <w:tc>
@@ -1773,7 +1833,401 @@
             <w:tcW w:w="2266" w:type="dxa"/>
             <w:shd w:val="clear" w:color="auto" w:fill="7F7F7F" w:themeFill="text1" w:themeFillTint="80"/>
           </w:tcPr>
+          <w:p>
+            <w:pPr>
+              <w:jc w:val="center"/>
+            </w:pPr>
+          </w:p>
+        </w:tc>
+        <w:tc>
+          <w:tcPr>
+            <w:tcW w:w="2266" w:type="dxa"/>
+            <w:shd w:val="clear" w:color="auto" w:fill="7F7F7F" w:themeFill="text1" w:themeFillTint="80"/>
+          </w:tcPr>
           <w:p/>
+        </w:tc>
+        <w:tc>
+          <w:tcPr>
+            <w:tcW w:w="2266" w:type="dxa"/>
+            <w:shd w:val="clear" w:color="auto" w:fill="FFD966" w:themeFill="accent4" w:themeFillTint="99"/>
+            <w:vAlign w:val="center"/>
+          </w:tcPr>
+          <w:p>
+            <w:pPr>
+              <w:jc w:val="center"/>
+            </w:pPr>
+            <w:r>
+              <w:t>X</w:t>
+            </w:r>
+          </w:p>
+        </w:tc>
+      </w:tr>
+      <w:tr>
+        <w:tc>
+          <w:tcPr>
+            <w:tcW w:w="2264" w:type="dxa"/>
+            <w:shd w:val="clear" w:color="auto" w:fill="2EDBFE"/>
+          </w:tcPr>
+          <w:p>
+            <w:proofErr w:type="spellStart"/>
+            <w:r>
+              <w:t>SpaceInvaders</w:t>
+            </w:r>
+            <w:proofErr w:type="spellEnd"/>
+          </w:p>
+        </w:tc>
+        <w:tc>
+          <w:tcPr>
+            <w:tcW w:w="2266" w:type="dxa"/>
+            <w:shd w:val="clear" w:color="auto" w:fill="7F7F7F" w:themeFill="text1" w:themeFillTint="80"/>
+          </w:tcPr>
+          <w:p>
+            <w:pPr>
+              <w:jc w:val="center"/>
+            </w:pPr>
+          </w:p>
+        </w:tc>
+        <w:tc>
+          <w:tcPr>
+            <w:tcW w:w="2266" w:type="dxa"/>
+            <w:shd w:val="clear" w:color="auto" w:fill="7F7F7F" w:themeFill="text1" w:themeFillTint="80"/>
+          </w:tcPr>
+          <w:p/>
+        </w:tc>
+        <w:tc>
+          <w:tcPr>
+            <w:tcW w:w="2266" w:type="dxa"/>
+            <w:shd w:val="clear" w:color="auto" w:fill="FFD966" w:themeFill="accent4" w:themeFillTint="99"/>
+            <w:vAlign w:val="center"/>
+          </w:tcPr>
+          <w:p>
+            <w:pPr>
+              <w:jc w:val="center"/>
+            </w:pPr>
+            <w:r>
+              <w:t>X</w:t>
+            </w:r>
+          </w:p>
+        </w:tc>
+      </w:tr>
+      <w:tr>
+        <w:tc>
+          <w:tcPr>
+            <w:tcW w:w="2264" w:type="dxa"/>
+            <w:shd w:val="clear" w:color="auto" w:fill="2EDBFE"/>
+          </w:tcPr>
+          <w:p>
+            <w:r>
+              <w:t xml:space="preserve">Initialisation de la conception de : Object Score, Game, </w:t>
+            </w:r>
+            <w:proofErr w:type="spellStart"/>
+            <w:r>
+              <w:t>GameItem</w:t>
+            </w:r>
+            <w:proofErr w:type="spellEnd"/>
+          </w:p>
+        </w:tc>
+        <w:tc>
+          <w:tcPr>
+            <w:tcW w:w="2266" w:type="dxa"/>
+            <w:shd w:val="clear" w:color="auto" w:fill="7F7F7F" w:themeFill="text1" w:themeFillTint="80"/>
+          </w:tcPr>
+          <w:p>
+            <w:pPr>
+              <w:jc w:val="center"/>
+            </w:pPr>
+          </w:p>
+        </w:tc>
+        <w:tc>
+          <w:tcPr>
+            <w:tcW w:w="2266" w:type="dxa"/>
+            <w:shd w:val="clear" w:color="auto" w:fill="7F7F7F" w:themeFill="text1" w:themeFillTint="80"/>
+          </w:tcPr>
+          <w:p/>
+        </w:tc>
+        <w:tc>
+          <w:tcPr>
+            <w:tcW w:w="2266" w:type="dxa"/>
+            <w:shd w:val="clear" w:color="auto" w:fill="FFD966" w:themeFill="accent4" w:themeFillTint="99"/>
+            <w:vAlign w:val="center"/>
+          </w:tcPr>
+          <w:p>
+            <w:pPr>
+              <w:jc w:val="center"/>
+            </w:pPr>
+            <w:r>
+              <w:t>X</w:t>
+            </w:r>
+          </w:p>
+        </w:tc>
+      </w:tr>
+      <w:tr>
+        <w:tc>
+          <w:tcPr>
+            <w:tcW w:w="2264" w:type="dxa"/>
+            <w:shd w:val="clear" w:color="auto" w:fill="2EDBFE"/>
+          </w:tcPr>
+          <w:p>
+            <w:r>
+              <w:t>Alien</w:t>
+            </w:r>
+          </w:p>
+          <w:p>
+            <w:proofErr w:type="spellStart"/>
+            <w:r>
+              <w:t>AlienGreen</w:t>
+            </w:r>
+            <w:proofErr w:type="spellEnd"/>
+            <w:r>
+              <w:t xml:space="preserve">/ </w:t>
+            </w:r>
+            <w:proofErr w:type="spellStart"/>
+            <w:r>
+              <w:t>AlienRed</w:t>
+            </w:r>
+            <w:proofErr w:type="spellEnd"/>
+            <w:r>
+              <w:t xml:space="preserve"> / </w:t>
+            </w:r>
+            <w:proofErr w:type="spellStart"/>
+            <w:r>
+              <w:t>AlienBlue</w:t>
+            </w:r>
+            <w:proofErr w:type="spellEnd"/>
+          </w:p>
+        </w:tc>
+        <w:tc>
+          <w:tcPr>
+            <w:tcW w:w="2266" w:type="dxa"/>
+            <w:shd w:val="clear" w:color="auto" w:fill="7F7F7F" w:themeFill="text1" w:themeFillTint="80"/>
+          </w:tcPr>
+          <w:p>
+            <w:pPr>
+              <w:jc w:val="center"/>
+            </w:pPr>
+          </w:p>
+        </w:tc>
+        <w:tc>
+          <w:tcPr>
+            <w:tcW w:w="2266" w:type="dxa"/>
+            <w:shd w:val="clear" w:color="auto" w:fill="FFD966" w:themeFill="accent4" w:themeFillTint="99"/>
+          </w:tcPr>
+          <w:p>
+            <w:pPr>
+              <w:jc w:val="center"/>
+            </w:pPr>
+            <w:r>
+              <w:t>X</w:t>
+            </w:r>
+            <w:bookmarkStart w:id="0" w:name="_GoBack"/>
+            <w:bookmarkEnd w:id="0"/>
+          </w:p>
+        </w:tc>
+        <w:tc>
+          <w:tcPr>
+            <w:tcW w:w="2266" w:type="dxa"/>
+            <w:shd w:val="clear" w:color="auto" w:fill="7F7F7F" w:themeFill="text1" w:themeFillTint="80"/>
+            <w:vAlign w:val="center"/>
+          </w:tcPr>
+          <w:p>
+            <w:pPr>
+              <w:jc w:val="center"/>
+            </w:pPr>
+          </w:p>
+        </w:tc>
+      </w:tr>
+      <w:tr>
+        <w:tc>
+          <w:tcPr>
+            <w:tcW w:w="2264" w:type="dxa"/>
+            <w:shd w:val="clear" w:color="auto" w:fill="2EDBFE"/>
+          </w:tcPr>
+          <w:p>
+            <w:proofErr w:type="spellStart"/>
+            <w:proofErr w:type="gramStart"/>
+            <w:r>
+              <w:t>objectScore</w:t>
+            </w:r>
+            <w:proofErr w:type="spellEnd"/>
+            <w:proofErr w:type="gramEnd"/>
+          </w:p>
+        </w:tc>
+        <w:tc>
+          <w:tcPr>
+            <w:tcW w:w="2266" w:type="dxa"/>
+            <w:shd w:val="clear" w:color="auto" w:fill="7F7F7F" w:themeFill="text1" w:themeFillTint="80"/>
+          </w:tcPr>
+          <w:p>
+            <w:pPr>
+              <w:jc w:val="center"/>
+            </w:pPr>
+          </w:p>
+        </w:tc>
+        <w:tc>
+          <w:tcPr>
+            <w:tcW w:w="2266" w:type="dxa"/>
+            <w:shd w:val="clear" w:color="auto" w:fill="FFD966" w:themeFill="accent4" w:themeFillTint="99"/>
+          </w:tcPr>
+          <w:p>
+            <w:pPr>
+              <w:jc w:val="center"/>
+            </w:pPr>
+            <w:r>
+              <w:t>X</w:t>
+            </w:r>
+          </w:p>
+        </w:tc>
+        <w:tc>
+          <w:tcPr>
+            <w:tcW w:w="2266" w:type="dxa"/>
+            <w:shd w:val="clear" w:color="auto" w:fill="7F7F7F" w:themeFill="text1" w:themeFillTint="80"/>
+            <w:vAlign w:val="center"/>
+          </w:tcPr>
+          <w:p>
+            <w:pPr>
+              <w:jc w:val="center"/>
+            </w:pPr>
+          </w:p>
+        </w:tc>
+      </w:tr>
+      <w:tr>
+        <w:tc>
+          <w:tcPr>
+            <w:tcW w:w="2264" w:type="dxa"/>
+            <w:shd w:val="clear" w:color="auto" w:fill="2EDBFE"/>
+          </w:tcPr>
+          <w:p>
+            <w:r>
+              <w:t>Missile</w:t>
+            </w:r>
+          </w:p>
+        </w:tc>
+        <w:tc>
+          <w:tcPr>
+            <w:tcW w:w="2266" w:type="dxa"/>
+            <w:shd w:val="clear" w:color="auto" w:fill="FFD966" w:themeFill="accent4" w:themeFillTint="99"/>
+          </w:tcPr>
+          <w:p>
+            <w:pPr>
+              <w:jc w:val="center"/>
+            </w:pPr>
+            <w:r>
+              <w:t>X</w:t>
+            </w:r>
+          </w:p>
+        </w:tc>
+        <w:tc>
+          <w:tcPr>
+            <w:tcW w:w="2266" w:type="dxa"/>
+            <w:shd w:val="clear" w:color="auto" w:fill="7F7F7F" w:themeFill="text1" w:themeFillTint="80"/>
+          </w:tcPr>
+          <w:p>
+            <w:pPr>
+              <w:jc w:val="center"/>
+            </w:pPr>
+          </w:p>
+        </w:tc>
+        <w:tc>
+          <w:tcPr>
+            <w:tcW w:w="2266" w:type="dxa"/>
+            <w:shd w:val="clear" w:color="auto" w:fill="7F7F7F" w:themeFill="text1" w:themeFillTint="80"/>
+            <w:vAlign w:val="center"/>
+          </w:tcPr>
+          <w:p>
+            <w:pPr>
+              <w:jc w:val="center"/>
+            </w:pPr>
+          </w:p>
+        </w:tc>
+      </w:tr>
+      <w:tr>
+        <w:tc>
+          <w:tcPr>
+            <w:tcW w:w="2264" w:type="dxa"/>
+            <w:shd w:val="clear" w:color="auto" w:fill="2EDBFE"/>
+          </w:tcPr>
+          <w:p>
+            <w:proofErr w:type="spellStart"/>
+            <w:r>
+              <w:t>MissileAlien</w:t>
+            </w:r>
+            <w:proofErr w:type="spellEnd"/>
+          </w:p>
+        </w:tc>
+        <w:tc>
+          <w:tcPr>
+            <w:tcW w:w="2266" w:type="dxa"/>
+            <w:shd w:val="clear" w:color="auto" w:fill="FFD966" w:themeFill="accent4" w:themeFillTint="99"/>
+          </w:tcPr>
+          <w:p>
+            <w:pPr>
+              <w:jc w:val="center"/>
+            </w:pPr>
+            <w:r>
+              <w:t>X</w:t>
+            </w:r>
+          </w:p>
+        </w:tc>
+        <w:tc>
+          <w:tcPr>
+            <w:tcW w:w="2266" w:type="dxa"/>
+            <w:shd w:val="clear" w:color="auto" w:fill="7F7F7F" w:themeFill="text1" w:themeFillTint="80"/>
+          </w:tcPr>
+          <w:p>
+            <w:pPr>
+              <w:jc w:val="center"/>
+            </w:pPr>
+          </w:p>
+        </w:tc>
+        <w:tc>
+          <w:tcPr>
+            <w:tcW w:w="2266" w:type="dxa"/>
+            <w:shd w:val="clear" w:color="auto" w:fill="7F7F7F" w:themeFill="text1" w:themeFillTint="80"/>
+            <w:vAlign w:val="center"/>
+          </w:tcPr>
+          <w:p>
+            <w:pPr>
+              <w:jc w:val="center"/>
+            </w:pPr>
+          </w:p>
+        </w:tc>
+      </w:tr>
+      <w:tr>
+        <w:tc>
+          <w:tcPr>
+            <w:tcW w:w="2264" w:type="dxa"/>
+            <w:shd w:val="clear" w:color="auto" w:fill="2EDBFE"/>
+          </w:tcPr>
+          <w:p>
+            <w:r>
+              <w:t>Block</w:t>
+            </w:r>
+          </w:p>
+        </w:tc>
+        <w:tc>
+          <w:tcPr>
+            <w:tcW w:w="2266" w:type="dxa"/>
+            <w:shd w:val="clear" w:color="auto" w:fill="FFD966" w:themeFill="accent4" w:themeFillTint="99"/>
+          </w:tcPr>
+          <w:p>
+            <w:pPr>
+              <w:jc w:val="center"/>
+            </w:pPr>
+            <w:r>
+              <w:t>X</w:t>
+            </w:r>
+          </w:p>
+        </w:tc>
+        <w:tc>
+          <w:tcPr>
+            <w:tcW w:w="2266" w:type="dxa"/>
+            <w:shd w:val="clear" w:color="auto" w:fill="7F7F7F" w:themeFill="text1" w:themeFillTint="80"/>
+          </w:tcPr>
+          <w:p>
+            <w:pPr>
+              <w:jc w:val="center"/>
+            </w:pPr>
+          </w:p>
         </w:tc>
         <w:tc>
           <w:tcPr>
@@ -1806,7 +2260,7 @@
 </file>
 
 <file path=word/styles.xml><?xml version="1.0" encoding="utf-8"?>
-<w:styles xmlns:mc="http://schemas.openxmlformats.org/markup-compatibility/2006" xmlns:r="http://schemas.openxmlformats.org/officeDocument/2006/relationships" xmlns:w="http://schemas.openxmlformats.org/wordprocessingml/2006/main" xmlns:w14="http://schemas.microsoft.com/office/word/2010/wordml" xmlns:w15="http://schemas.microsoft.com/office/word/2012/wordml" xmlns:w16cex="http://schemas.microsoft.com/office/word/2018/wordml/cex" xmlns:w16cid="http://schemas.microsoft.com/office/word/2016/wordml/cid" xmlns:w16="http://schemas.microsoft.com/office/word/2018/wordml" xmlns:w16sdtdh="http://schemas.microsoft.com/office/word/2020/wordml/sdtdatahash" xmlns:w16se="http://schemas.microsoft.com/office/word/2015/wordml/symex" mc:Ignorable="w14 w15 w16se w16cid w16 w16cex w16sdtdh">
+<w:styles xmlns:mc="http://schemas.openxmlformats.org/markup-compatibility/2006" xmlns:r="http://schemas.openxmlformats.org/officeDocument/2006/relationships" xmlns:w="http://schemas.openxmlformats.org/wordprocessingml/2006/main" xmlns:w14="http://schemas.microsoft.com/office/word/2010/wordml" xmlns:w15="http://schemas.microsoft.com/office/word/2012/wordml" xmlns:w16cid="http://schemas.microsoft.com/office/word/2016/wordml/cid" xmlns:w16se="http://schemas.microsoft.com/office/word/2015/wordml/symex" mc:Ignorable="w14 w15 w16se w16cid">
   <w:docDefaults>
     <w:rPrDefault>
       <w:rPr>
@@ -1822,7 +2276,7 @@
       </w:pPr>
     </w:pPrDefault>
   </w:docDefaults>
-  <w:latentStyles w:defLockedState="0" w:defUIPriority="99" w:defSemiHidden="0" w:defUnhideWhenUsed="0" w:defQFormat="0" w:count="376">
+  <w:latentStyles w:defLockedState="0" w:defUIPriority="99" w:defSemiHidden="0" w:defUnhideWhenUsed="0" w:defQFormat="0" w:count="375">
     <w:lsdException w:name="Normal" w:uiPriority="0" w:qFormat="1"/>
     <w:lsdException w:name="heading 1" w:uiPriority="9" w:qFormat="1"/>
     <w:lsdException w:name="heading 2" w:semiHidden="1" w:uiPriority="9" w:unhideWhenUsed="1" w:qFormat="1"/>
@@ -2198,7 +2652,6 @@
     <w:lsdException w:name="Smart Hyperlink" w:semiHidden="1" w:unhideWhenUsed="1"/>
     <w:lsdException w:name="Hashtag" w:semiHidden="1" w:unhideWhenUsed="1"/>
     <w:lsdException w:name="Unresolved Mention" w:semiHidden="1" w:unhideWhenUsed="1"/>
-    <w:lsdException w:name="Smart Link" w:semiHidden="1" w:unhideWhenUsed="1"/>
   </w:latentStyles>
   <w:style w:type="paragraph" w:default="1" w:styleId="Normal">
     <w:name w:val="Normal"/>

</xml_diff>